<commit_message>
add abstract, keywords, relevance to industry
</commit_message>
<xml_diff>
--- a/manuscript/manuscript_draft1_PP_OT.docx
+++ b/manuscript/manuscript_draft1_PP_OT.docx
@@ -25,10 +25,131 @@
     <w:p/>
     <w:p>
       <w:pPr>
+        <w:pStyle w:val="Heading3"/>
+        <w:spacing w:line="480" w:lineRule="auto"/>
+      </w:pPr>
+      <w:r>
+        <w:t>A</w:t>
+      </w:r>
+      <w:r>
+        <w:t>uthors</w:t>
+      </w:r>
+    </w:p>
+    <w:p>
+      <w:pPr>
+        <w:spacing w:line="480" w:lineRule="auto"/>
+      </w:pPr>
+      <w:r>
+        <w:t>Ornwipa Thamsuwan,</w:t>
+      </w:r>
+      <w:r>
+        <w:t xml:space="preserve"> </w:t>
+      </w:r>
+      <w:commentRangeStart w:id="0"/>
+      <w:r>
+        <w:t>Pablo Palmandez</w:t>
+      </w:r>
+      <w:commentRangeEnd w:id="0"/>
+      <w:r>
+        <w:rPr>
+          <w:rStyle w:val="CommentReference"/>
+        </w:rPr>
+        <w:commentReference w:id="0"/>
+      </w:r>
+      <w:r>
+        <w:t xml:space="preserve">, </w:t>
+      </w:r>
+      <w:commentRangeStart w:id="1"/>
+      <w:r>
+        <w:t>Kit Galvin</w:t>
+      </w:r>
+      <w:commentRangeEnd w:id="1"/>
+      <w:r>
+        <w:rPr>
+          <w:rStyle w:val="CommentReference"/>
+        </w:rPr>
+        <w:commentReference w:id="1"/>
+      </w:r>
+      <w:r>
+        <w:t>, Peter W. Johnson</w:t>
+      </w:r>
+    </w:p>
+    <w:p>
+      <w:pPr>
+        <w:pStyle w:val="Heading3"/>
+        <w:spacing w:line="480" w:lineRule="auto"/>
+      </w:pPr>
+      <w:r>
+        <w:t xml:space="preserve">Abstract </w:t>
+      </w:r>
+      <w:bookmarkStart w:id="2" w:name="_GoBack"/>
+      <w:bookmarkEnd w:id="2"/>
+    </w:p>
+    <w:p>
+      <w:pPr>
+        <w:spacing w:line="480" w:lineRule="auto"/>
+      </w:pPr>
+      <w:r>
+        <w:t xml:space="preserve">In North America, Hispanic migrant farmworkers have been exposed to occupational ergonomic risks. It was unknown whether standardized subjective ergonomic assessment tools could yield meaningful results in this population due to cultural differences in the perception of effort and pain. This study investigated whether subjective scales widely used in exercise were associated with objective direct measures such as metabolic load and muscle fatigue in this population. </w:t>
+      </w:r>
+    </w:p>
+    <w:p>
+      <w:pPr>
+        <w:spacing w:line="480" w:lineRule="auto"/>
+      </w:pPr>
+      <w:r>
+        <w:t>Twenty-four migrant apple harvesters participated in this study. Borg RPE in Spanish and Omni RPE with pictures of tree fruit harvesters were used for assessing overall effort at four time points during a work shift. Borg CR10 was used for assessing local discomfort at shoulders. To find correlations between objective and subjective overall exertion, we conducted linear regressions of the percentage of heart rate reserve (% HRR) on the Borg RPE and Omni RPE. In terms of local discomfort, the median power frequency (MPF) of trapezius electromyography (EMG) was used for representing muscle fatigue. Then a time-adjusted muscle fatigue was regressed on Borg CR10 increases or decreases from the beginning to the end of the work shift.</w:t>
+      </w:r>
+    </w:p>
+    <w:p>
+      <w:pPr>
+        <w:spacing w:line="480" w:lineRule="auto"/>
+      </w:pPr>
+      <w:r>
+        <w:t>When stratifying by the time of measurement, Borg RPE and Omni RPE were significantly correlated to the % HRR, i.e. metabolic load, after the hard work but not after the light work. Therefore, these scales might be useful for certain situations. For the local discomfort, Borg CR10 were not correlated with the MPF of EMG. Thus, the use of such subjective ratings could not replace direct measurement.</w:t>
+      </w:r>
+    </w:p>
+    <w:p>
+      <w:pPr>
         <w:pStyle w:val="Heading2"/>
         <w:spacing w:line="480" w:lineRule="auto"/>
       </w:pPr>
       <w:r>
+        <w:lastRenderedPageBreak/>
+        <w:t>Keywords</w:t>
+      </w:r>
+    </w:p>
+    <w:p>
+      <w:pPr>
+        <w:spacing w:line="480" w:lineRule="auto"/>
+      </w:pPr>
+      <w:r>
+        <w:t>Hispanic migrant farmworkers; correlation; Borg; metabolic load; percent of heart rate reserve; muscle fatigue; electromyography</w:t>
+      </w:r>
+    </w:p>
+    <w:p>
+      <w:pPr>
+        <w:pStyle w:val="Heading2"/>
+        <w:spacing w:line="480" w:lineRule="auto"/>
+      </w:pPr>
+      <w:r>
+        <w:t>Relevance to industry</w:t>
+      </w:r>
+    </w:p>
+    <w:p>
+      <w:pPr>
+        <w:spacing w:line="480" w:lineRule="auto"/>
+      </w:pPr>
+      <w:r>
+        <w:t>Hispanic migrant agricultural workers are essential in the U.S. food supply chain. While they have been exposed to occupational ergonomic risks, subjective research instruments developed in other settings like cycling exercise and in other population, such as young healthy white adults, may not be applicable to the migrant farmworkers. This research examined the correlations between the subjective scales and the directly-measures data. The results could be used by the practitioners to decide whether to use such scales and how to interpret the outcomes in relation to the actual workloads.</w:t>
+      </w:r>
+    </w:p>
+    <w:p>
+      <w:pPr>
+        <w:pStyle w:val="Heading2"/>
+        <w:spacing w:line="480" w:lineRule="auto"/>
+      </w:pPr>
+      <w:r>
         <w:t xml:space="preserve">1. </w:t>
       </w:r>
       <w:r>
@@ -49,12 +170,7 @@
         <w:spacing w:line="480" w:lineRule="auto"/>
       </w:pPr>
       <w:r>
-        <w:t>In the past several decades, the majority of farmworkers in the United States</w:t>
-      </w:r>
-      <w:bookmarkStart w:id="0" w:name="_GoBack"/>
-      <w:bookmarkEnd w:id="0"/>
-      <w:r>
-        <w:t xml:space="preserve"> are </w:t>
+        <w:t xml:space="preserve">In the past several decades, the majority of farmworkers in the United States are </w:t>
       </w:r>
       <w:r>
         <w:t>Hispanic</w:t>
@@ -210,6 +326,7 @@
         <w:spacing w:line="480" w:lineRule="auto"/>
       </w:pPr>
       <w:r>
+        <w:lastRenderedPageBreak/>
         <w:t>1.</w:t>
       </w:r>
       <w:r>
@@ -702,7 +819,11 @@
         <w:t>. Also, based on the spectral analysis</w:t>
       </w:r>
       <w:r>
-        <w:t xml:space="preserve"> of an EMG signal</w:t>
+        <w:t xml:space="preserve"> of </w:t>
+      </w:r>
+      <w:r>
+        <w:lastRenderedPageBreak/>
+        <w:t>an EMG signal</w:t>
       </w:r>
       <w:r>
         <w:t xml:space="preserve">, a decrease in EMG mean power frequency (MPF) </w:t>
@@ -1035,24 +1156,24 @@
       <w:r>
         <w:t xml:space="preserve">With regards to the subjective measures of effort, fatigue and discomfort, several different scales have </w:t>
       </w:r>
-      <w:commentRangeStart w:id="1"/>
-      <w:commentRangeStart w:id="2"/>
+      <w:commentRangeStart w:id="3"/>
+      <w:commentRangeStart w:id="4"/>
       <w:r>
         <w:t>been</w:t>
       </w:r>
-      <w:commentRangeEnd w:id="1"/>
+      <w:commentRangeEnd w:id="3"/>
       <w:r>
         <w:rPr>
           <w:rStyle w:val="CommentReference"/>
         </w:rPr>
-        <w:commentReference w:id="1"/>
-      </w:r>
-      <w:commentRangeEnd w:id="2"/>
+        <w:commentReference w:id="3"/>
+      </w:r>
+      <w:commentRangeEnd w:id="4"/>
       <w:r>
         <w:rPr>
           <w:rStyle w:val="CommentReference"/>
         </w:rPr>
-        <w:commentReference w:id="2"/>
+        <w:commentReference w:id="4"/>
       </w:r>
       <w:r>
         <w:t xml:space="preserve"> developed and validated. </w:t>
@@ -1255,7 +1376,11 @@
         <w:fldChar w:fldCharType="end"/>
       </w:r>
       <w:r>
-        <w:t xml:space="preserve"> and as an indicator of risks to injury among janitors </w:t>
+        <w:t xml:space="preserve"> and as an </w:t>
+      </w:r>
+      <w:r>
+        <w:lastRenderedPageBreak/>
+        <w:t xml:space="preserve">indicator of risks to injury among janitors </w:t>
       </w:r>
       <w:r>
         <w:fldChar w:fldCharType="begin" w:fldLock="1"/>
@@ -1716,7 +1841,11 @@
         <w:t xml:space="preserve"> the context of</w:t>
       </w:r>
       <w:r>
-        <w:t xml:space="preserve"> the Hispanic migrant </w:t>
+        <w:t xml:space="preserve"> the Hispanic </w:t>
+      </w:r>
+      <w:r>
+        <w:lastRenderedPageBreak/>
+        <w:t xml:space="preserve">migrant </w:t>
       </w:r>
       <w:r>
         <w:t>farmworkers in the United States.</w:t>
@@ -1789,16 +1918,16 @@
       <w:r>
         <w:t xml:space="preserve">in the United States were on </w:t>
       </w:r>
-      <w:commentRangeStart w:id="3"/>
+      <w:commentRangeStart w:id="5"/>
       <w:r>
         <w:t xml:space="preserve">average 3.4 years </w:t>
       </w:r>
-      <w:commentRangeEnd w:id="3"/>
+      <w:commentRangeEnd w:id="5"/>
       <w:r>
         <w:rPr>
           <w:rStyle w:val="CommentReference"/>
         </w:rPr>
-        <w:commentReference w:id="3"/>
+        <w:commentReference w:id="5"/>
       </w:r>
       <w:r>
         <w:t>(range 1-14 years). The participants were equally divided into three groups to perform different harvesting methods</w:t>
@@ -1818,24 +1947,24 @@
       <w:r>
         <w:t xml:space="preserve"> with a break during 9:30-10:</w:t>
       </w:r>
-      <w:commentRangeStart w:id="4"/>
-      <w:commentRangeStart w:id="5"/>
+      <w:commentRangeStart w:id="6"/>
+      <w:commentRangeStart w:id="7"/>
       <w:r>
         <w:t>00</w:t>
       </w:r>
-      <w:commentRangeEnd w:id="4"/>
+      <w:commentRangeEnd w:id="6"/>
       <w:r>
         <w:rPr>
           <w:rStyle w:val="CommentReference"/>
         </w:rPr>
-        <w:commentReference w:id="4"/>
-      </w:r>
-      <w:commentRangeEnd w:id="5"/>
+        <w:commentReference w:id="6"/>
+      </w:r>
+      <w:commentRangeEnd w:id="7"/>
       <w:r>
         <w:rPr>
           <w:rStyle w:val="CommentReference"/>
         </w:rPr>
-        <w:commentReference w:id="5"/>
+        <w:commentReference w:id="7"/>
       </w:r>
       <w:r>
         <w:t>.</w:t>
@@ -2068,6 +2197,7 @@
           <w:color w:val="2E2E2E"/>
           <w:szCs w:val="27"/>
         </w:rPr>
+        <w:lastRenderedPageBreak/>
         <w:t>pre-amplifiers</w:t>
       </w:r>
       <w:r>
@@ -2513,6 +2643,7 @@
         <w:rPr>
           <w:rFonts w:eastAsiaTheme="minorEastAsia"/>
         </w:rPr>
+        <w:lastRenderedPageBreak/>
         <w:t>Equation (</w:t>
       </w:r>
       <w:proofErr w:type="spellStart"/>
@@ -3213,6 +3344,7 @@
         <w:spacing w:line="480" w:lineRule="auto"/>
       </w:pPr>
       <w:r>
+        <w:lastRenderedPageBreak/>
         <w:t xml:space="preserve">Initially, Pearson’s correlations </w:t>
       </w:r>
       <w:r>
@@ -3454,6 +3586,7 @@
         <w:t xml:space="preserve">, the </w:t>
       </w:r>
       <w:r>
+        <w:lastRenderedPageBreak/>
         <w:t xml:space="preserve">increases in </w:t>
       </w:r>
       <w:r>
@@ -3693,6 +3826,7 @@
         <w:spacing w:line="480" w:lineRule="auto"/>
       </w:pPr>
       <w:r>
+        <w:lastRenderedPageBreak/>
         <w:t xml:space="preserve">3.3 </w:t>
       </w:r>
       <w:r>
@@ -4164,6 +4298,7 @@
         <w:spacing w:line="480" w:lineRule="auto"/>
       </w:pPr>
       <w:r>
+        <w:lastRenderedPageBreak/>
         <w:t xml:space="preserve">4. </w:t>
       </w:r>
       <w:r>
@@ -4336,7 +4471,7 @@
       <w:r>
         <w:t xml:space="preserve">still not be robust. </w:t>
       </w:r>
-      <w:commentRangeStart w:id="6"/>
+      <w:commentRangeStart w:id="8"/>
       <w:r>
         <w:t xml:space="preserve">Notwithstanding, it is worth </w:t>
       </w:r>
@@ -4344,14 +4479,18 @@
         <w:t>remarking</w:t>
       </w:r>
       <w:r>
-        <w:t xml:space="preserve"> that the reason might be due to the fact that the stratification reduced the sample size and, consequently, there was not enough power to detect a significant correlation in each group.</w:t>
-      </w:r>
-      <w:commentRangeEnd w:id="6"/>
+        <w:t xml:space="preserve"> that the reason might </w:t>
+      </w:r>
+      <w:r>
+        <w:lastRenderedPageBreak/>
+        <w:t>be due to the fact that the stratification reduced the sample size and, consequently, there was not enough power to detect a significant correlation in each group.</w:t>
+      </w:r>
+      <w:commentRangeEnd w:id="8"/>
       <w:r>
         <w:rPr>
           <w:rStyle w:val="CommentReference"/>
         </w:rPr>
-        <w:commentReference w:id="6"/>
+        <w:commentReference w:id="8"/>
       </w:r>
     </w:p>
     <w:p>
@@ -4375,7 +4514,7 @@
       <w:pPr>
         <w:spacing w:line="480" w:lineRule="auto"/>
       </w:pPr>
-      <w:commentRangeStart w:id="7"/>
+      <w:commentRangeStart w:id="9"/>
       <w:r>
         <w:t>Despite</w:t>
       </w:r>
@@ -4415,12 +4554,12 @@
       <w:r>
         <w:t>.</w:t>
       </w:r>
-      <w:commentRangeEnd w:id="7"/>
+      <w:commentRangeEnd w:id="9"/>
       <w:r>
         <w:rPr>
           <w:rStyle w:val="CommentReference"/>
         </w:rPr>
-        <w:commentReference w:id="7"/>
+        <w:commentReference w:id="9"/>
       </w:r>
     </w:p>
     <w:p>
@@ -4535,6 +4674,7 @@
         <w:spacing w:line="480" w:lineRule="auto"/>
       </w:pPr>
       <w:r>
+        <w:lastRenderedPageBreak/>
         <w:t>Newly developed subjective rating scales like Omni RPE may be used for certain contexts, in this case, when farmworkers actually perform</w:t>
       </w:r>
       <w:r>
@@ -4727,7 +4867,11 @@
         <w:t>s</w:t>
       </w:r>
       <w:r>
-        <w:t xml:space="preserve"> more effectively as compared to logging the data to examine later at the end of the work shift like in this study.</w:t>
+        <w:t xml:space="preserve"> more </w:t>
+      </w:r>
+      <w:r>
+        <w:lastRenderedPageBreak/>
+        <w:t>effectively as compared to logging the data to examine later at the end of the work shift like in this study.</w:t>
       </w:r>
     </w:p>
     <w:p>
@@ -4811,6 +4955,62 @@
       </w:r>
       <w:r>
         <w:t xml:space="preserve"> correlation between the Borg CR10 and the EMG. All things considered, objective direct measures could not be replaced by subjective measures according to this study.</w:t>
+      </w:r>
+    </w:p>
+    <w:p>
+      <w:pPr>
+        <w:pStyle w:val="Heading2"/>
+        <w:spacing w:line="480" w:lineRule="auto"/>
+      </w:pPr>
+      <w:r>
+        <w:t>Acknowledgement</w:t>
+      </w:r>
+    </w:p>
+    <w:p>
+      <w:pPr>
+        <w:spacing w:line="480" w:lineRule="auto"/>
+        <w:rPr>
+          <w:rFonts w:cstheme="minorHAnsi"/>
+        </w:rPr>
+      </w:pPr>
+      <w:r>
+        <w:rPr>
+          <w:rFonts w:cstheme="minorHAnsi"/>
+          <w:color w:val="2E2E2E"/>
+        </w:rPr>
+        <w:t xml:space="preserve">The authors would like to thank all the farmworkers who participated in this study. We also thank to Kit Maria </w:t>
+      </w:r>
+      <w:proofErr w:type="spellStart"/>
+      <w:r>
+        <w:rPr>
+          <w:rFonts w:cstheme="minorHAnsi"/>
+          <w:color w:val="2E2E2E"/>
+        </w:rPr>
+        <w:t>Tchong</w:t>
+      </w:r>
+      <w:proofErr w:type="spellEnd"/>
+      <w:r>
+        <w:rPr>
+          <w:rFonts w:cstheme="minorHAnsi"/>
+          <w:color w:val="2E2E2E"/>
+        </w:rPr>
+        <w:t xml:space="preserve">-French for their support in the research management, as well as Maria Negrete, Katherine </w:t>
+      </w:r>
+      <w:proofErr w:type="spellStart"/>
+      <w:r>
+        <w:rPr>
+          <w:rFonts w:cstheme="minorHAnsi"/>
+          <w:color w:val="2E2E2E"/>
+        </w:rPr>
+        <w:t>Gregersen</w:t>
+      </w:r>
+      <w:proofErr w:type="spellEnd"/>
+      <w:r>
+        <w:rPr>
+          <w:rFonts w:cstheme="minorHAnsi"/>
+          <w:color w:val="2E2E2E"/>
+        </w:rPr>
+        <w:t>, and Margaret Hughes for their support in field data collection. This project was funded by the National Institute for Occupational Safety and Health [Cooperative Agreement #4 U 254 OH007544] and the Washington State Medical Aid and Accident Fund.</w:t>
       </w:r>
     </w:p>
     <w:p>
@@ -4887,7 +5087,16 @@
           <w:noProof/>
           <w:szCs w:val="24"/>
         </w:rPr>
-        <w:t>(18), 1386–1390. https://doi.org/10.5897/AJAR2013.7956</w:t>
+        <w:t xml:space="preserve">(18), 1386–1390. </w:t>
+      </w:r>
+      <w:r>
+        <w:rPr>
+          <w:rFonts w:ascii="Calibri" w:hAnsi="Calibri" w:cs="Calibri"/>
+          <w:noProof/>
+          <w:szCs w:val="24"/>
+        </w:rPr>
+        <w:lastRenderedPageBreak/>
+        <w:t>https://doi.org/10.5897/AJAR2013.7956</w:t>
       </w:r>
     </w:p>
     <w:p>
@@ -5323,6 +5532,7 @@
           <w:noProof/>
           <w:szCs w:val="24"/>
         </w:rPr>
+        <w:lastRenderedPageBreak/>
         <w:t xml:space="preserve">Clouser, J. M., Bush, A., Gan, W., &amp; Swanberg, J. (2018). Associations of Work Stress, Supervisor Unfairness, and Supervisor Inability to Speak Spanish with Occupational Injury among Latino Farmworkers. </w:t>
       </w:r>
       <w:r>
@@ -5677,7 +5887,16 @@
           <w:noProof/>
           <w:szCs w:val="24"/>
         </w:rPr>
-        <w:t xml:space="preserve">Dedering, Å., Németh, G., &amp; Harms-Ringdahl, K. (1999). Correlation between electromyographic spectral changes and subjective assessment of lumbar muscle fatigue in subjects without pain from the lower back. </w:t>
+        <w:t xml:space="preserve">Dedering, Å., Németh, G., &amp; Harms-Ringdahl, K. (1999). Correlation between electromyographic spectral </w:t>
+      </w:r>
+      <w:r>
+        <w:rPr>
+          <w:rFonts w:ascii="Calibri" w:hAnsi="Calibri" w:cs="Calibri"/>
+          <w:noProof/>
+          <w:szCs w:val="24"/>
+        </w:rPr>
+        <w:lastRenderedPageBreak/>
+        <w:t xml:space="preserve">changes and subjective assessment of lumbar muscle fatigue in subjects without pain from the lower back. </w:t>
       </w:r>
       <w:r>
         <w:rPr>
@@ -6054,7 +6273,17 @@
           <w:szCs w:val="24"/>
           <w:lang w:val="fr-CA"/>
         </w:rPr>
-        <w:t>(2), e29–e35. https://doi.org/10.1016/j.scispo.2012.07.008</w:t>
+        <w:t xml:space="preserve">(2), e29–e35. </w:t>
+      </w:r>
+      <w:r>
+        <w:rPr>
+          <w:rFonts w:ascii="Calibri" w:hAnsi="Calibri" w:cs="Calibri"/>
+          <w:noProof/>
+          <w:szCs w:val="24"/>
+          <w:lang w:val="fr-CA"/>
+        </w:rPr>
+        <w:lastRenderedPageBreak/>
+        <w:t>https://doi.org/10.1016/j.scispo.2012.07.008</w:t>
       </w:r>
     </w:p>
     <w:p>
@@ -6440,7 +6669,16 @@
           <w:noProof/>
           <w:szCs w:val="24"/>
         </w:rPr>
-        <w:t xml:space="preserve">Keytel, L. R., Goedecke, J. H., Noakes, T. D., Hiiloskorpi, H., Laukkanen, R., van der Merwe, L., &amp; Lambert, E. V. (2005). Prediction of energy expenditure from heart rate monitoring during submaximal exercise. </w:t>
+        <w:t xml:space="preserve">Keytel, L. R., Goedecke, J. H., Noakes, T. D., Hiiloskorpi, H., Laukkanen, R., van der Merwe, L., &amp; Lambert, </w:t>
+      </w:r>
+      <w:r>
+        <w:rPr>
+          <w:rFonts w:ascii="Calibri" w:hAnsi="Calibri" w:cs="Calibri"/>
+          <w:noProof/>
+          <w:szCs w:val="24"/>
+        </w:rPr>
+        <w:lastRenderedPageBreak/>
+        <w:t xml:space="preserve">E. V. (2005). Prediction of energy expenditure from heart rate monitoring during submaximal exercise. </w:t>
       </w:r>
       <w:r>
         <w:rPr>
@@ -6853,7 +7091,16 @@
           <w:noProof/>
           <w:szCs w:val="24"/>
         </w:rPr>
-        <w:t>(6), 645–660. https://doi.org/10.1016/S0169-8141(99)00053-0</w:t>
+        <w:t xml:space="preserve">(6), 645–660. </w:t>
+      </w:r>
+      <w:r>
+        <w:rPr>
+          <w:rFonts w:ascii="Calibri" w:hAnsi="Calibri" w:cs="Calibri"/>
+          <w:noProof/>
+          <w:szCs w:val="24"/>
+        </w:rPr>
+        <w:lastRenderedPageBreak/>
+        <w:t>https://doi.org/10.1016/S0169-8141(99)00053-0</w:t>
       </w:r>
     </w:p>
     <w:p>
@@ -7289,6 +7536,7 @@
           <w:noProof/>
           <w:szCs w:val="24"/>
         </w:rPr>
+        <w:lastRenderedPageBreak/>
         <w:t xml:space="preserve">Sahu, S., Sett, M., &amp; Kjellstrom, T. (2013). Heat Exposure, Cardiovascular Stress and Work Productivity in Rice Harvesters in India: Implications for a Climate Change Future. </w:t>
       </w:r>
       <w:r>
@@ -7607,7 +7855,16 @@
           <w:noProof/>
           <w:szCs w:val="24"/>
         </w:rPr>
-        <w:t xml:space="preserve">Thamsuwan, Ornwipa, &amp; Johnson, P. W. (2022). Machine learning methods for electromyography error detection in field research: An application in full-shift field assessment of shoulder muscle activity in apple harvesting workers. </w:t>
+        <w:t xml:space="preserve">Thamsuwan, Ornwipa, &amp; Johnson, P. W. (2022). Machine learning methods for electromyography error </w:t>
+      </w:r>
+      <w:r>
+        <w:rPr>
+          <w:rFonts w:ascii="Calibri" w:hAnsi="Calibri" w:cs="Calibri"/>
+          <w:noProof/>
+          <w:szCs w:val="24"/>
+        </w:rPr>
+        <w:lastRenderedPageBreak/>
+        <w:t xml:space="preserve">detection in field research: An application in full-shift field assessment of shoulder muscle activity in apple harvesting workers. </w:t>
       </w:r>
       <w:r>
         <w:rPr>
@@ -7909,6 +8166,7 @@
         <w:rPr>
           <w:noProof/>
         </w:rPr>
+        <w:lastRenderedPageBreak/>
         <w:drawing>
           <wp:inline distT="0" distB="0" distL="0" distR="0" wp14:anchorId="701782FC" wp14:editId="64E89D24">
             <wp:extent cx="3905250" cy="2945374"/>
@@ -8025,6 +8283,7 @@
         <w:rPr>
           <w:noProof/>
         </w:rPr>
+        <w:lastRenderedPageBreak/>
         <w:drawing>
           <wp:inline distT="0" distB="0" distL="0" distR="0" wp14:anchorId="18E27DCA" wp14:editId="5782D513">
             <wp:extent cx="4794250" cy="3195654"/>
@@ -8151,6 +8410,7 @@
         <w:rPr>
           <w:noProof/>
         </w:rPr>
+        <w:lastRenderedPageBreak/>
         <w:drawing>
           <wp:inline distT="0" distB="0" distL="0" distR="0" wp14:anchorId="46568788" wp14:editId="66B89F3A">
             <wp:extent cx="4787900" cy="3191422"/>
@@ -8278,6 +8538,7 @@
         <w:rPr>
           <w:noProof/>
         </w:rPr>
+        <w:lastRenderedPageBreak/>
         <w:drawing>
           <wp:inline distT="0" distB="0" distL="0" distR="0" wp14:anchorId="7A4E410F" wp14:editId="73C77D06">
             <wp:extent cx="4560570" cy="2808732"/>
@@ -8412,6 +8673,7 @@
         <w:rPr>
           <w:noProof/>
         </w:rPr>
+        <w:lastRenderedPageBreak/>
         <w:drawing>
           <wp:inline distT="0" distB="0" distL="0" distR="0" wp14:anchorId="7550562D" wp14:editId="7A34EC5B">
             <wp:extent cx="4565650" cy="2377410"/>
@@ -8591,6 +8853,7 @@
         <w:rPr>
           <w:noProof/>
         </w:rPr>
+        <w:lastRenderedPageBreak/>
         <w:drawing>
           <wp:inline distT="0" distB="0" distL="0" distR="0" wp14:anchorId="4023F9B1" wp14:editId="11C9BE4B">
             <wp:extent cx="3657600" cy="3167743"/>
@@ -8698,7 +8961,7 @@
 
 <file path=word/comments.xml><?xml version="1.0" encoding="utf-8"?>
 <w:comments xmlns:wpc="http://schemas.microsoft.com/office/word/2010/wordprocessingCanvas" xmlns:cx="http://schemas.microsoft.com/office/drawing/2014/chartex" xmlns:cx1="http://schemas.microsoft.com/office/drawing/2015/9/8/chartex" xmlns:cx2="http://schemas.microsoft.com/office/drawing/2015/10/21/chartex" xmlns:cx3="http://schemas.microsoft.com/office/drawing/2016/5/9/chartex" xmlns:cx4="http://schemas.microsoft.com/office/drawing/2016/5/10/chartex" xmlns:cx5="http://schemas.microsoft.com/office/drawing/2016/5/11/chartex" xmlns:cx6="http://schemas.microsoft.com/office/drawing/2016/5/12/chartex" xmlns:cx7="http://schemas.microsoft.com/office/drawing/2016/5/13/chartex" xmlns:cx8="http://schemas.microsoft.com/office/drawing/2016/5/14/chartex" xmlns:mc="http://schemas.openxmlformats.org/markup-compatibility/2006" xmlns:aink="http://schemas.microsoft.com/office/drawing/2016/ink" xmlns:am3d="http://schemas.microsoft.com/office/drawing/2017/model3d" xmlns:o="urn:schemas-microsoft-com:office:office" xmlns:r="http://schemas.openxmlformats.org/officeDocument/2006/relationships" xmlns:m="http://schemas.openxmlformats.org/officeDocument/2006/math" xmlns:v="urn:schemas-microsoft-com:vml" xmlns:wp14="http://schemas.microsoft.com/office/word/2010/wordprocessingDrawing" xmlns:wp="http://schemas.openxmlformats.org/drawingml/2006/wordprocessingDrawing" xmlns:w10="urn:schemas-microsoft-com:office:word" xmlns:w="http://schemas.openxmlformats.org/wordprocessingml/2006/main" xmlns:w14="http://schemas.microsoft.com/office/word/2010/wordml" xmlns:w15="http://schemas.microsoft.com/office/word/2012/wordml" xmlns:w16cid="http://schemas.microsoft.com/office/word/2016/wordml/cid" xmlns:w16se="http://schemas.microsoft.com/office/word/2015/wordml/symex" xmlns:wpg="http://schemas.microsoft.com/office/word/2010/wordprocessingGroup" xmlns:wpi="http://schemas.microsoft.com/office/word/2010/wordprocessingInk" xmlns:wne="http://schemas.microsoft.com/office/word/2006/wordml" xmlns:wps="http://schemas.microsoft.com/office/word/2010/wordprocessingShape" mc:Ignorable="w14 w15 w16se w16cid wp14">
-  <w:comment w:id="1" w:author="Pablo H Palmandez" w:date="2022-04-26T07:56:00Z" w:initials="PHP">
+  <w:comment w:id="0" w:author="Thamsuwan, Ornwipa" w:date="2022-05-01T16:58:00Z" w:initials="TO">
     <w:p>
       <w:pPr>
         <w:pStyle w:val="CommentText"/>
@@ -8710,20 +8973,11 @@
         <w:annotationRef/>
       </w:r>
       <w:r>
-        <w:t xml:space="preserve">Are there studies reporting about </w:t>
-      </w:r>
-      <w:r>
-        <w:t>disadvantages</w:t>
-      </w:r>
-      <w:r>
-        <w:t xml:space="preserve"> of the Borg scale?</w:t>
-      </w:r>
-      <w:r>
-        <w:t xml:space="preserve"> I have used the CR10 in Hispanics and often they do not understand the scale and exaggerate about their pain.</w:t>
+        <w:t>Pablo gave some suggestions, which were all already incorporated, and approval.</w:t>
       </w:r>
     </w:p>
   </w:comment>
-  <w:comment w:id="2" w:author="Thamsuwan, Ornwipa" w:date="2022-04-30T17:49:00Z" w:initials="TO">
+  <w:comment w:id="1" w:author="Thamsuwan, Ornwipa" w:date="2022-05-01T16:57:00Z" w:initials="TO">
     <w:p>
       <w:pPr>
         <w:pStyle w:val="CommentText"/>
@@ -8735,14 +8989,11 @@
         <w:annotationRef/>
       </w:r>
       <w:r>
-        <w:t xml:space="preserve">Added </w:t>
-      </w:r>
-      <w:r>
-        <w:t>at the end of the paragraph</w:t>
+        <w:t>Kit has been retired. Last year she expressed interest in working on the paper but I am still waiting to hear back from her about the paper feedback.</w:t>
       </w:r>
     </w:p>
   </w:comment>
-  <w:comment w:id="3" w:author="Pablo H Palmandez" w:date="2022-04-26T08:02:00Z" w:initials="PHP">
+  <w:comment w:id="3" w:author="Pablo H Palmandez" w:date="2022-04-26T07:56:00Z" w:initials="PHP">
     <w:p>
       <w:pPr>
         <w:pStyle w:val="CommentText"/>
@@ -8754,17 +9005,11 @@
         <w:annotationRef/>
       </w:r>
       <w:r>
-        <w:t xml:space="preserve">Data about their experience </w:t>
-      </w:r>
-      <w:r>
-        <w:t xml:space="preserve">specifically </w:t>
-      </w:r>
-      <w:r>
-        <w:t xml:space="preserve">harvesting tree fruit was collected? </w:t>
+        <w:t>Are there studies reporting about disadvantages of the Borg scale? I have used the CR10 in Hispanics and often they do not understand the scale and exaggerate about their pain.</w:t>
       </w:r>
     </w:p>
   </w:comment>
-  <w:comment w:id="4" w:author="Pablo H Palmandez" w:date="2022-04-26T10:35:00Z" w:initials="PHP">
+  <w:comment w:id="4" w:author="Thamsuwan, Ornwipa" w:date="2022-04-30T17:49:00Z" w:initials="TO">
     <w:p>
       <w:pPr>
         <w:pStyle w:val="CommentText"/>
@@ -8776,11 +9021,43 @@
         <w:annotationRef/>
       </w:r>
       <w:r>
+        <w:t>Added at the end of the paragraph</w:t>
+      </w:r>
+    </w:p>
+  </w:comment>
+  <w:comment w:id="5" w:author="Pablo H Palmandez" w:date="2022-04-26T08:02:00Z" w:initials="PHP">
+    <w:p>
+      <w:pPr>
+        <w:pStyle w:val="CommentText"/>
+      </w:pPr>
+      <w:r>
+        <w:rPr>
+          <w:rStyle w:val="CommentReference"/>
+        </w:rPr>
+        <w:annotationRef/>
+      </w:r>
+      <w:r>
+        <w:t xml:space="preserve">Data about their experience specifically harvesting tree fruit was collected? </w:t>
+      </w:r>
+    </w:p>
+  </w:comment>
+  <w:comment w:id="6" w:author="Pablo H Palmandez" w:date="2022-04-26T10:35:00Z" w:initials="PHP">
+    <w:p>
+      <w:pPr>
+        <w:pStyle w:val="CommentText"/>
+      </w:pPr>
+      <w:r>
+        <w:rPr>
+          <w:rStyle w:val="CommentReference"/>
+        </w:rPr>
+        <w:annotationRef/>
+      </w:r>
+      <w:r>
         <w:t>Will pictures of workers/researches working in the field will be included?</w:t>
       </w:r>
     </w:p>
   </w:comment>
-  <w:comment w:id="5" w:author="Thamsuwan, Ornwipa" w:date="2022-04-30T17:51:00Z" w:initials="TO">
+  <w:comment w:id="7" w:author="Thamsuwan, Ornwipa" w:date="2022-04-30T17:51:00Z" w:initials="TO">
     <w:p>
       <w:pPr>
         <w:pStyle w:val="CommentText"/>
@@ -8796,7 +9073,7 @@
       </w:r>
     </w:p>
   </w:comment>
-  <w:comment w:id="6" w:author="Pablo H Palmandez" w:date="2022-04-26T10:21:00Z" w:initials="PHP">
+  <w:comment w:id="8" w:author="Pablo H Palmandez" w:date="2022-04-26T10:21:00Z" w:initials="PHP">
     <w:p>
       <w:pPr>
         <w:pStyle w:val="CommentText"/>
@@ -8812,7 +9089,7 @@
       </w:r>
     </w:p>
   </w:comment>
-  <w:comment w:id="7" w:author="Pablo H Palmandez" w:date="2022-04-26T10:24:00Z" w:initials="PHP">
+  <w:comment w:id="9" w:author="Pablo H Palmandez" w:date="2022-04-26T10:24:00Z" w:initials="PHP">
     <w:p>
       <w:pPr>
         <w:pStyle w:val="CommentText"/>
@@ -8836,6 +9113,8 @@
 
 <file path=word/commentsExtended.xml><?xml version="1.0" encoding="utf-8"?>
 <w15:commentsEx xmlns:wpc="http://schemas.microsoft.com/office/word/2010/wordprocessingCanvas" xmlns:cx="http://schemas.microsoft.com/office/drawing/2014/chartex" xmlns:cx1="http://schemas.microsoft.com/office/drawing/2015/9/8/chartex" xmlns:cx2="http://schemas.microsoft.com/office/drawing/2015/10/21/chartex" xmlns:cx3="http://schemas.microsoft.com/office/drawing/2016/5/9/chartex" xmlns:cx4="http://schemas.microsoft.com/office/drawing/2016/5/10/chartex" xmlns:cx5="http://schemas.microsoft.com/office/drawing/2016/5/11/chartex" xmlns:cx6="http://schemas.microsoft.com/office/drawing/2016/5/12/chartex" xmlns:cx7="http://schemas.microsoft.com/office/drawing/2016/5/13/chartex" xmlns:cx8="http://schemas.microsoft.com/office/drawing/2016/5/14/chartex" xmlns:mc="http://schemas.openxmlformats.org/markup-compatibility/2006" xmlns:aink="http://schemas.microsoft.com/office/drawing/2016/ink" xmlns:am3d="http://schemas.microsoft.com/office/drawing/2017/model3d" xmlns:o="urn:schemas-microsoft-com:office:office" xmlns:r="http://schemas.openxmlformats.org/officeDocument/2006/relationships" xmlns:m="http://schemas.openxmlformats.org/officeDocument/2006/math" xmlns:v="urn:schemas-microsoft-com:vml" xmlns:wp14="http://schemas.microsoft.com/office/word/2010/wordprocessingDrawing" xmlns:wp="http://schemas.openxmlformats.org/drawingml/2006/wordprocessingDrawing" xmlns:w10="urn:schemas-microsoft-com:office:word" xmlns:w="http://schemas.openxmlformats.org/wordprocessingml/2006/main" xmlns:w14="http://schemas.microsoft.com/office/word/2010/wordml" xmlns:w15="http://schemas.microsoft.com/office/word/2012/wordml" xmlns:w16cid="http://schemas.microsoft.com/office/word/2016/wordml/cid" xmlns:w16se="http://schemas.microsoft.com/office/word/2015/wordml/symex" xmlns:wpg="http://schemas.microsoft.com/office/word/2010/wordprocessingGroup" xmlns:wpi="http://schemas.microsoft.com/office/word/2010/wordprocessingInk" xmlns:wne="http://schemas.microsoft.com/office/word/2006/wordml" xmlns:wps="http://schemas.microsoft.com/office/word/2010/wordprocessingShape" mc:Ignorable="w14 w15 w16se w16cid wp14">
+  <w15:commentEx w15:paraId="775270D0" w15:done="0"/>
+  <w15:commentEx w15:paraId="3D6C9E8F" w15:done="0"/>
   <w15:commentEx w15:paraId="4548D1A8" w15:done="0"/>
   <w15:commentEx w15:paraId="7EA89C55" w15:paraIdParent="4548D1A8" w15:done="0"/>
   <w15:commentEx w15:paraId="775F2004" w15:done="1"/>
@@ -8848,6 +9127,8 @@
 
 <file path=word/commentsIds.xml><?xml version="1.0" encoding="utf-8"?>
 <w16cid:commentsIds xmlns:wpc="http://schemas.microsoft.com/office/word/2010/wordprocessingCanvas" xmlns:cx="http://schemas.microsoft.com/office/drawing/2014/chartex" xmlns:cx1="http://schemas.microsoft.com/office/drawing/2015/9/8/chartex" xmlns:cx2="http://schemas.microsoft.com/office/drawing/2015/10/21/chartex" xmlns:cx3="http://schemas.microsoft.com/office/drawing/2016/5/9/chartex" xmlns:cx4="http://schemas.microsoft.com/office/drawing/2016/5/10/chartex" xmlns:cx5="http://schemas.microsoft.com/office/drawing/2016/5/11/chartex" xmlns:cx6="http://schemas.microsoft.com/office/drawing/2016/5/12/chartex" xmlns:cx7="http://schemas.microsoft.com/office/drawing/2016/5/13/chartex" xmlns:cx8="http://schemas.microsoft.com/office/drawing/2016/5/14/chartex" xmlns:mc="http://schemas.openxmlformats.org/markup-compatibility/2006" xmlns:aink="http://schemas.microsoft.com/office/drawing/2016/ink" xmlns:am3d="http://schemas.microsoft.com/office/drawing/2017/model3d" xmlns:o="urn:schemas-microsoft-com:office:office" xmlns:r="http://schemas.openxmlformats.org/officeDocument/2006/relationships" xmlns:m="http://schemas.openxmlformats.org/officeDocument/2006/math" xmlns:v="urn:schemas-microsoft-com:vml" xmlns:wp14="http://schemas.microsoft.com/office/word/2010/wordprocessingDrawing" xmlns:wp="http://schemas.openxmlformats.org/drawingml/2006/wordprocessingDrawing" xmlns:w10="urn:schemas-microsoft-com:office:word" xmlns:w="http://schemas.openxmlformats.org/wordprocessingml/2006/main" xmlns:w14="http://schemas.microsoft.com/office/word/2010/wordml" xmlns:w15="http://schemas.microsoft.com/office/word/2012/wordml" xmlns:w16cid="http://schemas.microsoft.com/office/word/2016/wordml/cid" xmlns:w16se="http://schemas.microsoft.com/office/word/2015/wordml/symex" xmlns:wpg="http://schemas.microsoft.com/office/word/2010/wordprocessingGroup" xmlns:wpi="http://schemas.microsoft.com/office/word/2010/wordprocessingInk" xmlns:wne="http://schemas.microsoft.com/office/word/2006/wordml" xmlns:wps="http://schemas.microsoft.com/office/word/2010/wordprocessingShape" mc:Ignorable="w14 w15 w16se w16cid wp14">
+  <w16cid:commentId w16cid:paraId="775270D0" w16cid:durableId="26193ACE"/>
+  <w16cid:commentId w16cid:paraId="3D6C9E8F" w16cid:durableId="26193A92"/>
   <w16cid:commentId w16cid:paraId="4548D1A8" w16cid:durableId="2617F49C"/>
   <w16cid:commentId w16cid:paraId="7EA89C55" w16cid:durableId="2617F538"/>
   <w16cid:commentId w16cid:paraId="775F2004" w16cid:durableId="2617F49D"/>
@@ -9031,11 +9312,11 @@
 
 <file path=word/people.xml><?xml version="1.0" encoding="utf-8"?>
 <w15:people xmlns:wpc="http://schemas.microsoft.com/office/word/2010/wordprocessingCanvas" xmlns:cx="http://schemas.microsoft.com/office/drawing/2014/chartex" xmlns:cx1="http://schemas.microsoft.com/office/drawing/2015/9/8/chartex" xmlns:cx2="http://schemas.microsoft.com/office/drawing/2015/10/21/chartex" xmlns:cx3="http://schemas.microsoft.com/office/drawing/2016/5/9/chartex" xmlns:cx4="http://schemas.microsoft.com/office/drawing/2016/5/10/chartex" xmlns:cx5="http://schemas.microsoft.com/office/drawing/2016/5/11/chartex" xmlns:cx6="http://schemas.microsoft.com/office/drawing/2016/5/12/chartex" xmlns:cx7="http://schemas.microsoft.com/office/drawing/2016/5/13/chartex" xmlns:cx8="http://schemas.microsoft.com/office/drawing/2016/5/14/chartex" xmlns:mc="http://schemas.openxmlformats.org/markup-compatibility/2006" xmlns:aink="http://schemas.microsoft.com/office/drawing/2016/ink" xmlns:am3d="http://schemas.microsoft.com/office/drawing/2017/model3d" xmlns:o="urn:schemas-microsoft-com:office:office" xmlns:r="http://schemas.openxmlformats.org/officeDocument/2006/relationships" xmlns:m="http://schemas.openxmlformats.org/officeDocument/2006/math" xmlns:v="urn:schemas-microsoft-com:vml" xmlns:wp14="http://schemas.microsoft.com/office/word/2010/wordprocessingDrawing" xmlns:wp="http://schemas.openxmlformats.org/drawingml/2006/wordprocessingDrawing" xmlns:w10="urn:schemas-microsoft-com:office:word" xmlns:w="http://schemas.openxmlformats.org/wordprocessingml/2006/main" xmlns:w14="http://schemas.microsoft.com/office/word/2010/wordml" xmlns:w15="http://schemas.microsoft.com/office/word/2012/wordml" xmlns:w16cid="http://schemas.microsoft.com/office/word/2016/wordml/cid" xmlns:w16se="http://schemas.microsoft.com/office/word/2015/wordml/symex" xmlns:wpg="http://schemas.microsoft.com/office/word/2010/wordprocessingGroup" xmlns:wpi="http://schemas.microsoft.com/office/word/2010/wordprocessingInk" xmlns:wne="http://schemas.microsoft.com/office/word/2006/wordml" xmlns:wps="http://schemas.microsoft.com/office/word/2010/wordprocessingShape" mc:Ignorable="w14 w15 w16se w16cid wp14">
+  <w15:person w15:author="Thamsuwan, Ornwipa">
+    <w15:presenceInfo w15:providerId="AD" w15:userId="S-1-5-21-1687880748-1508930569-720635935-50998"/>
+  </w15:person>
   <w15:person w15:author="Pablo H Palmandez">
     <w15:presenceInfo w15:providerId="None" w15:userId="Pablo H Palmandez"/>
-  </w15:person>
-  <w15:person w15:author="Thamsuwan, Ornwipa">
-    <w15:presenceInfo w15:providerId="AD" w15:userId="S-1-5-21-1687880748-1508930569-720635935-50998"/>
   </w15:person>
 </w15:people>
 </file>
@@ -10138,6 +10419,21 @@
 </file>
 
 <file path=customXml/item1.xml><?xml version="1.0" encoding="utf-8"?>
+<?mso-contentType ?>
+<FormTemplates xmlns="http://schemas.microsoft.com/sharepoint/v3/contenttype/forms">
+  <Display>DocumentLibraryForm</Display>
+  <Edit>DocumentLibraryForm</Edit>
+  <New>DocumentLibraryForm</New>
+</FormTemplates>
+</file>
+
+<file path=customXml/item2.xml><?xml version="1.0" encoding="utf-8"?>
+<p:properties xmlns:p="http://schemas.microsoft.com/office/2006/metadata/properties" xmlns:xsi="http://www.w3.org/2001/XMLSchema-instance" xmlns:pc="http://schemas.microsoft.com/office/infopath/2007/PartnerControls">
+  <documentManagement/>
+</p:properties>
+</file>
+
+<file path=customXml/item3.xml><?xml version="1.0" encoding="utf-8"?>
 <ct:contentTypeSchema xmlns:ct="http://schemas.microsoft.com/office/2006/metadata/contentType" xmlns:ma="http://schemas.microsoft.com/office/2006/metadata/properties/metaAttributes" ct:_="" ma:_="" ma:contentTypeName="Document" ma:contentTypeID="0x0101008C0356FA7CD652498DFFA800177CEDF6" ma:contentTypeVersion="14" ma:contentTypeDescription="Crée un document." ma:contentTypeScope="" ma:versionID="2a2547da82c6eaba4d0fb4d8b7206fe0">
   <xsd:schema xmlns:xsd="http://www.w3.org/2001/XMLSchema" xmlns:xs="http://www.w3.org/2001/XMLSchema" xmlns:p="http://schemas.microsoft.com/office/2006/metadata/properties" xmlns:ns3="1b2189cb-ccb6-4287-a69c-1cd833b0d4d4" xmlns:ns4="97209f56-d127-49f6-965f-70fc22126732" targetNamespace="http://schemas.microsoft.com/office/2006/metadata/properties" ma:root="true" ma:fieldsID="f388557ee7e088466efcd0e0f7681f8f" ns3:_="" ns4:_="">
     <xsd:import namespace="1b2189cb-ccb6-4287-a69c-1cd833b0d4d4"/>
@@ -10366,26 +10662,36 @@
 </ct:contentTypeSchema>
 </file>
 
-<file path=customXml/item2.xml><?xml version="1.0" encoding="utf-8"?>
-<p:properties xmlns:p="http://schemas.microsoft.com/office/2006/metadata/properties" xmlns:xsi="http://www.w3.org/2001/XMLSchema-instance" xmlns:pc="http://schemas.microsoft.com/office/infopath/2007/PartnerControls">
-  <documentManagement/>
-</p:properties>
-</file>
-
-<file path=customXml/item3.xml><?xml version="1.0" encoding="utf-8"?>
-<?mso-contentType ?>
-<FormTemplates xmlns="http://schemas.microsoft.com/sharepoint/v3/contenttype/forms">
-  <Display>DocumentLibraryForm</Display>
-  <Edit>DocumentLibraryForm</Edit>
-  <New>DocumentLibraryForm</New>
-</FormTemplates>
-</file>
-
 <file path=customXml/item4.xml><?xml version="1.0" encoding="utf-8"?>
 <b:Sources xmlns:b="http://schemas.openxmlformats.org/officeDocument/2006/bibliography" xmlns="http://schemas.openxmlformats.org/officeDocument/2006/bibliography" SelectedStyle="\APASixthEditionOfficeOnline.xsl" StyleName="APA" Version="6"/>
 </file>
 
 <file path=customXml/itemProps1.xml><?xml version="1.0" encoding="utf-8"?>
+<ds:datastoreItem xmlns:ds="http://schemas.openxmlformats.org/officeDocument/2006/customXml" ds:itemID="{54FA9F6F-E5F3-4396-8180-87C1FC29D1E8}">
+  <ds:schemaRefs>
+    <ds:schemaRef ds:uri="http://schemas.microsoft.com/sharepoint/v3/contenttype/forms"/>
+  </ds:schemaRefs>
+</ds:datastoreItem>
+</file>
+
+<file path=customXml/itemProps2.xml><?xml version="1.0" encoding="utf-8"?>
+<ds:datastoreItem xmlns:ds="http://schemas.openxmlformats.org/officeDocument/2006/customXml" ds:itemID="{53EDFDEE-8BC2-417B-87F4-A59F74F03EE0}">
+  <ds:schemaRefs>
+    <ds:schemaRef ds:uri="http://purl.org/dc/dcmitype/"/>
+    <ds:schemaRef ds:uri="http://schemas.microsoft.com/office/2006/documentManagement/types"/>
+    <ds:schemaRef ds:uri="http://schemas.microsoft.com/office/2006/metadata/properties"/>
+    <ds:schemaRef ds:uri="http://schemas.openxmlformats.org/package/2006/metadata/core-properties"/>
+    <ds:schemaRef ds:uri="http://purl.org/dc/elements/1.1/"/>
+    <ds:schemaRef ds:uri="http://schemas.microsoft.com/office/infopath/2007/PartnerControls"/>
+    <ds:schemaRef ds:uri="97209f56-d127-49f6-965f-70fc22126732"/>
+    <ds:schemaRef ds:uri="1b2189cb-ccb6-4287-a69c-1cd833b0d4d4"/>
+    <ds:schemaRef ds:uri="http://www.w3.org/XML/1998/namespace"/>
+    <ds:schemaRef ds:uri="http://purl.org/dc/terms/"/>
+  </ds:schemaRefs>
+</ds:datastoreItem>
+</file>
+
+<file path=customXml/itemProps3.xml><?xml version="1.0" encoding="utf-8"?>
 <ds:datastoreItem xmlns:ds="http://schemas.openxmlformats.org/officeDocument/2006/customXml" ds:itemID="{F0F7A778-B79A-4E60-9762-853742134D81}">
   <ds:schemaRefs>
     <ds:schemaRef ds:uri="http://schemas.microsoft.com/office/2006/metadata/contentType"/>
@@ -10404,33 +10710,8 @@
 </ds:datastoreItem>
 </file>
 
-<file path=customXml/itemProps2.xml><?xml version="1.0" encoding="utf-8"?>
-<ds:datastoreItem xmlns:ds="http://schemas.openxmlformats.org/officeDocument/2006/customXml" ds:itemID="{53EDFDEE-8BC2-417B-87F4-A59F74F03EE0}">
-  <ds:schemaRefs>
-    <ds:schemaRef ds:uri="1b2189cb-ccb6-4287-a69c-1cd833b0d4d4"/>
-    <ds:schemaRef ds:uri="http://schemas.microsoft.com/office/2006/metadata/properties"/>
-    <ds:schemaRef ds:uri="http://purl.org/dc/terms/"/>
-    <ds:schemaRef ds:uri="http://www.w3.org/XML/1998/namespace"/>
-    <ds:schemaRef ds:uri="http://schemas.microsoft.com/office/2006/documentManagement/types"/>
-    <ds:schemaRef ds:uri="http://schemas.openxmlformats.org/package/2006/metadata/core-properties"/>
-    <ds:schemaRef ds:uri="97209f56-d127-49f6-965f-70fc22126732"/>
-    <ds:schemaRef ds:uri="http://purl.org/dc/elements/1.1/"/>
-    <ds:schemaRef ds:uri="http://schemas.microsoft.com/office/infopath/2007/PartnerControls"/>
-    <ds:schemaRef ds:uri="http://purl.org/dc/dcmitype/"/>
-  </ds:schemaRefs>
-</ds:datastoreItem>
-</file>
-
-<file path=customXml/itemProps3.xml><?xml version="1.0" encoding="utf-8"?>
-<ds:datastoreItem xmlns:ds="http://schemas.openxmlformats.org/officeDocument/2006/customXml" ds:itemID="{54FA9F6F-E5F3-4396-8180-87C1FC29D1E8}">
-  <ds:schemaRefs>
-    <ds:schemaRef ds:uri="http://schemas.microsoft.com/sharepoint/v3/contenttype/forms"/>
-  </ds:schemaRefs>
-</ds:datastoreItem>
-</file>
-
 <file path=customXml/itemProps4.xml><?xml version="1.0" encoding="utf-8"?>
-<ds:datastoreItem xmlns:ds="http://schemas.openxmlformats.org/officeDocument/2006/customXml" ds:itemID="{81F7597F-17C0-4100-9E74-EE8E51816C94}">
+<ds:datastoreItem xmlns:ds="http://schemas.openxmlformats.org/officeDocument/2006/customXml" ds:itemID="{E9B51AB4-11FA-4C16-87D4-FDBF651109C8}">
   <ds:schemaRefs>
     <ds:schemaRef ds:uri="http://schemas.openxmlformats.org/officeDocument/2006/bibliography"/>
   </ds:schemaRefs>

</xml_diff>